<commit_message>
change ffa to mêlée générale
</commit_message>
<xml_diff>
--- a/Remise/SRS-v1.3.docx
+++ b/Remise/SRS-v1.3.docx
@@ -13200,7 +13200,7 @@
         <w:rPr>
           <w:rtl w:val="0"/>
         </w:rPr>
-        <w:t xml:space="preserve">Le système doit permettre à l’utilisateur de choisir entre 2 et 5 joueurs maximum pour la création d’une partie FFA.</w:t>
+        <w:t xml:space="preserve">Le système doit permettre à l’utilisateur de choisir entre 2 et 5 joueurs maximum pour la création d’une partie mêlée générale.</w:t>
       </w:r>
     </w:p>
     <w:p>
@@ -13216,7 +13216,7 @@
         <w:rPr>
           <w:rtl w:val="0"/>
         </w:rPr>
-        <w:t xml:space="preserve">Le système doit permettre à l’utilisateur ayant créé une partie (l’hôte) de la débuter dès qu’un autre joueur humain rejoint la partie en attente pour les modes FFA et Coop.</w:t>
+        <w:t xml:space="preserve">Le système doit permettre à l’utilisateur ayant créé une partie (l’hôte) de la débuter dès qu’un autre joueur humain rejoint la partie en attente pour les modes mêlée générale et Coop.</w:t>
       </w:r>
     </w:p>
     <w:p>
@@ -13250,7 +13250,7 @@
         <w:rPr>
           <w:rtl w:val="0"/>
         </w:rPr>
-        <w:t xml:space="preserve">Le système doit permettre à l’hôte d’ajouter un joueur virtuel à une partie FFA en attente.</w:t>
+        <w:t xml:space="preserve">Le système doit permettre à l’hôte d’ajouter un joueur virtuel à une partie mêlée générale en attente.</w:t>
       </w:r>
     </w:p>
     <w:p>
@@ -13733,7 +13733,7 @@
         <w:rPr>
           <w:rtl w:val="0"/>
         </w:rPr>
-        <w:t xml:space="preserve">Le système doit afficher le gagnant d’une partie FFA dans l’historique des parties.</w:t>
+        <w:t xml:space="preserve">Le système doit afficher le gagnant d’une partie mêlée générale dans l’historique des parties.</w:t>
       </w:r>
     </w:p>
     <w:p>

</xml_diff>

<commit_message>
fix points de la reponse de lappel doffre du SRS
</commit_message>
<xml_diff>
--- a/Remise/SRS-v1.3.docx
+++ b/Remise/SRS-v1.3.docx
@@ -9042,7 +9042,7 @@
         <w:rPr>
           <w:rtl w:val="0"/>
         </w:rPr>
-        <w:t xml:space="preserve">Le serveur est développé en Go. Les clients communiquent avec le serveur à l’aide d’un api REST ainsi qu’un socket TCP pour la partie temps réel.</w:t>
+        <w:t xml:space="preserve">Le serveur est développé en Go. Les clients communiquent avec le serveur à l’aide d’un api REST ainsi qu’un socket TCP pour la partie temps réel. Le serveur est accessible à partir de la ligne de commande. Les logs du serveur sont disponibles sur Datadog ce qui évite de toujours devoir initialiser une connexion SSH dans le but d’avoir de l’information sur le serveur en temps réel.</w:t>
       </w:r>
       <w:r>
         <w:rPr>
@@ -14951,6 +14951,24 @@
     </w:p>
     <w:p>
       <w:pPr>
+        <w:numPr>
+          <w:ilvl w:val="3"/>
+          <w:numId w:val="2"/>
+        </w:numPr>
+        <w:ind w:left="1620" w:hanging="360"/>
+        <w:rPr>
+          <w:u w:val="none"/>
+        </w:rPr>
+      </w:pPr>
+      <w:r>
+        <w:rPr>
+          <w:rtl w:val="0"/>
+        </w:rPr>
+        <w:t xml:space="preserve">Le système doit permettre à l’utilisateur d’alterner entre le mode fenêtré et intégré en tout temps dans l’application.</w:t>
+      </w:r>
+    </w:p>
+    <w:p>
+      <w:pPr>
         <w:pStyle w:val="Heading3"/>
         <w:numPr>
           <w:ilvl w:val="2"/>
@@ -15642,7 +15660,7 @@
         <w:rPr>
           <w:rtl w:val="0"/>
         </w:rPr>
-        <w:t xml:space="preserve">Le système doit changer le dessin une fois le nombre d’essais maximum pour deviner les mots est atteint.</w:t>
+        <w:t xml:space="preserve">Le système doit changer le dessin une fois le nombre d’essais maximum pour deviner le mot est atteint.</w:t>
       </w:r>
     </w:p>
     <w:p>
@@ -16026,7 +16044,7 @@
         <w:rPr>
           <w:rtl w:val="0"/>
         </w:rPr>
-        <w:t xml:space="preserve">Le système doit changer le dessin une fois le nombre d’essais maximum pour deviner les mots est atteint.</w:t>
+        <w:t xml:space="preserve">Le système doit changer le dessin une fois le nombre d’essais maximum pour deviner le mot est atteint.</w:t>
       </w:r>
     </w:p>
     <w:p>
@@ -16954,7 +16972,7 @@
         <w:rPr>
           <w:rtl w:val="0"/>
         </w:rPr>
-        <w:t xml:space="preserve">Le client léger doit pouvoir changer le thème de l’interface sans ajouter de délai aux autres tâches.</w:t>
+        <w:t xml:space="preserve">Le client léger doit pouvoir changer le thème de l’interface sans causer de pertes de performances à l’application.</w:t>
       </w:r>
     </w:p>
     <w:p>

</xml_diff>